<commit_message>
Second commit ever done
</commit_message>
<xml_diff>
--- a/Assignment_1.docx
+++ b/Assignment_1.docx
@@ -893,10 +893,12 @@
           <w:szCs w:val="24"/>
           <w:lang w:eastAsia="en-IN"/>
         </w:rPr>
-        <w:t xml:space="preserve">- Initial few days I expect everyone to come and ask what </w:t>
-      </w:r>
-      <w:proofErr w:type="gramStart"/>
-      <w:r>
+        <w:t>- Initial few days I expect everyone to come and ask what have they understood.</w:t>
+      </w:r>
+    </w:p>
+    <w:p>
+      <w:pPr>
+        <w:spacing w:after="0" w:line="240" w:lineRule="auto"/>
         <w:rPr>
           <w:rFonts w:ascii="Verdana" w:eastAsia="Times New Roman" w:hAnsi="Verdana" w:cs="Times New Roman"/>
           <w:b/>
@@ -905,9 +907,7 @@
           <w:szCs w:val="24"/>
           <w:lang w:eastAsia="en-IN"/>
         </w:rPr>
-        <w:t>have they</w:t>
-      </w:r>
-      <w:proofErr w:type="gramEnd"/>
+      </w:pPr>
       <w:r>
         <w:rPr>
           <w:rFonts w:ascii="Verdana" w:eastAsia="Times New Roman" w:hAnsi="Verdana" w:cs="Times New Roman"/>
@@ -917,35 +917,43 @@
           <w:szCs w:val="24"/>
           <w:lang w:eastAsia="en-IN"/>
         </w:rPr>
-        <w:t xml:space="preserve"> understood.</w:t>
-      </w:r>
-    </w:p>
-    <w:p>
-      <w:pPr>
-        <w:spacing w:after="0" w:line="240" w:lineRule="auto"/>
-        <w:rPr>
-          <w:rFonts w:ascii="Times New Roman" w:eastAsia="Times New Roman" w:hAnsi="Times New Roman" w:cs="Times New Roman"/>
-          <w:sz w:val="24"/>
-          <w:szCs w:val="24"/>
-          <w:lang w:eastAsia="en-IN"/>
-        </w:rPr>
-      </w:pPr>
-      <w:r>
-        <w:rPr>
-          <w:rFonts w:ascii="Verdana" w:eastAsia="Times New Roman" w:hAnsi="Verdana" w:cs="Times New Roman"/>
-          <w:b/>
-          <w:bCs/>
-          <w:sz w:val="24"/>
-          <w:szCs w:val="24"/>
-          <w:lang w:eastAsia="en-IN"/>
-        </w:rPr>
         <w:t>- Do not start activity without understanding.</w:t>
       </w:r>
     </w:p>
     <w:p>
+      <w:pPr>
+        <w:spacing w:after="0" w:line="240" w:lineRule="auto"/>
+        <w:rPr>
+          <w:rFonts w:ascii="Times New Roman" w:eastAsia="Times New Roman" w:hAnsi="Times New Roman" w:cs="Times New Roman"/>
+          <w:sz w:val="24"/>
+          <w:szCs w:val="24"/>
+          <w:lang w:eastAsia="en-IN"/>
+        </w:rPr>
+      </w:pPr>
+    </w:p>
+    <w:p>
+      <w:pPr>
+        <w:spacing w:after="0" w:line="240" w:lineRule="auto"/>
+        <w:rPr>
+          <w:rFonts w:ascii="Times New Roman" w:eastAsia="Times New Roman" w:hAnsi="Times New Roman" w:cs="Times New Roman"/>
+          <w:sz w:val="24"/>
+          <w:szCs w:val="24"/>
+          <w:lang w:eastAsia="en-IN"/>
+        </w:rPr>
+      </w:pPr>
+      <w:r>
+        <w:rPr>
+          <w:rFonts w:ascii="Times New Roman" w:eastAsia="Times New Roman" w:hAnsi="Times New Roman" w:cs="Times New Roman"/>
+          <w:sz w:val="24"/>
+          <w:szCs w:val="24"/>
+          <w:lang w:eastAsia="en-IN"/>
+        </w:rPr>
+        <w:t>Do all these things in time as per order.</w:t>
+      </w:r>
       <w:bookmarkStart w:id="0" w:name="_GoBack"/>
       <w:bookmarkEnd w:id="0"/>
     </w:p>
+    <w:p/>
     <w:sectPr>
       <w:pgSz w:w="11906" w:h="16838"/>
       <w:pgMar w:top="709" w:right="991" w:bottom="709" w:left="1134" w:header="708" w:footer="708" w:gutter="0"/>

</xml_diff>